<commit_message>
slide 1 done for all devices
</commit_message>
<xml_diff>
--- a/slajdy.docx
+++ b/slajdy.docx
@@ -137,7 +137,23 @@
           <w:sz w:val="72"/>
           <w:szCs w:val="72"/>
         </w:rPr>
-        <w:t>części Światowej Sieci. Oto moje umiejętności.</w:t>
+        <w:t>części Światowej Sieci. Oto moje umiejęt</w:t>
+      </w:r>
+      <w:bookmarkStart w:id="0" w:name="_GoBack"/>
+      <w:bookmarkEnd w:id="0"/>
+      <w:r>
+        <w:rPr>
+          <w:sz w:val="72"/>
+          <w:szCs w:val="72"/>
+        </w:rPr>
+        <w:t>ności</w:t>
+      </w:r>
+      <w:r>
+        <w:rPr>
+          <w:sz w:val="72"/>
+          <w:szCs w:val="72"/>
+        </w:rPr>
+        <w:t>:</w:t>
       </w:r>
     </w:p>
     <w:p>
@@ -407,8 +423,6 @@
         </w:rPr>
         <w:t>Kacper Tylenda</w:t>
       </w:r>
-      <w:bookmarkStart w:id="0" w:name="_GoBack"/>
-      <w:bookmarkEnd w:id="0"/>
     </w:p>
     <w:sectPr>
       <w:pgSz w:w="11906" w:h="16838"/>

</xml_diff>